<commit_message>
lab 1 prog fix
</commit_message>
<xml_diff>
--- a/prog/1/1.docx
+++ b/prog/1/1.docx
@@ -4,22 +4,21 @@
   <w:body>
     <w:p>
       <w:pPr>
-        <w:jc w:val="center"/>
-        <w:rPr>
-          <w:rFonts w:hint="default" w:cs="Times New Roman" w:asciiTheme="minorAscii" w:hAnsiTheme="minorAscii"/>
-          <w:sz w:val="24"/>
-          <w:szCs w:val="24"/>
-          <w:lang w:val="ru-RU"/>
-        </w:rPr>
-      </w:pPr>
-      <w:r>
-        <w:rPr>
-          <w:rFonts w:hint="default" w:cs="Times New Roman" w:asciiTheme="minorAscii" w:hAnsiTheme="minorAscii"/>
-          <w:sz w:val="24"/>
-          <w:szCs w:val="24"/>
-          <w:lang w:val="ru-RU"/>
-        </w:rPr>
-        <w:t>Университет ИТМО</w:t>
+        <w:keepNext w:val="0"/>
+        <w:keepLines w:val="0"/>
+        <w:widowControl/>
+        <w:suppressLineNumbers w:val="0"/>
+        <w:jc w:val="center"/>
+      </w:pPr>
+      <w:r>
+        <w:rPr>
+          <w:rFonts w:hint="default" w:eastAsia="SimSun" w:cs="SimSun" w:asciiTheme="minorAscii" w:hAnsiTheme="minorAscii"/>
+          <w:kern w:val="0"/>
+          <w:sz w:val="24"/>
+          <w:szCs w:val="24"/>
+          <w:lang w:val="en-US" w:eastAsia="zh-CN" w:bidi="ar"/>
+        </w:rPr>
+        <w:t>Национальный исследовательский университет ИТМО</w:t>
       </w:r>
     </w:p>
     <w:p>
@@ -138,6 +137,8 @@
           <w:lang w:val="en-US"/>
         </w:rPr>
       </w:pPr>
+      <w:bookmarkStart w:id="0" w:name="_GoBack"/>
+      <w:bookmarkEnd w:id="0"/>
       <w:r>
         <w:rPr>
           <w:rFonts w:hint="default" w:cs="Times New Roman" w:asciiTheme="minorAscii" w:hAnsiTheme="minorAscii"/>
@@ -2824,8 +2825,6 @@
         </w:rPr>
         <w:t>форматированием вывода.</w:t>
       </w:r>
-      <w:bookmarkStart w:id="0" w:name="_GoBack"/>
-      <w:bookmarkEnd w:id="0"/>
     </w:p>
     <w:sectPr>
       <w:pgSz w:w="11906" w:h="16838"/>

</xml_diff>